<commit_message>
Updated Philstar and Inquirer editorials for Oct. 19, 2024 (Sat)
</commit_message>
<xml_diff>
--- a/articles/docx/Inquirer/Inquirer-20241019.docx
+++ b/articles/docx/Inquirer/Inquirer-20241019.docx
@@ -6,9 +6,9 @@
       <w:pPr>
         <w:pStyle w:val="Heading1"/>
       </w:pPr>
-      <w:bookmarkStart w:id="20" w:name="X3d7cb5abc77530504db40aabee14a3349b6aa3f"/>
-      <w:r>
-        <w:t xml:space="preserve">Preempting a waiting game | Inquirer Opinion</w:t>
+      <w:bookmarkStart w:id="20" w:name="Xcb0495f2877dc8de48ec0a2092ed94ac5f3b34b"/>
+      <w:r>
+        <w:t xml:space="preserve">Case of the Pasig student bullying | Inquirer Opinion</w:t>
       </w:r>
       <w:bookmarkEnd w:id="20"/>
     </w:p>
@@ -17,7 +17,7 @@
         <w:pStyle w:val="FirstParagraph"/>
       </w:pPr>
       <w:r>
-        <w:t xml:space="preserve">https://opinion.inquirer.net/177653/preempting-a-waiting-game</w:t>
+        <w:t xml:space="preserve">https://opinion.inquirer.net/177708/case-of-the-pasig-student-bullying</w:t>
       </w:r>
     </w:p>
     <w:p>
@@ -32,7 +32,7 @@
         <w:pStyle w:val="FirstParagraph"/>
       </w:pPr>
       <w:r>
-        <w:t xml:space="preserve">It’s a disappointing development in what had seemed a promising prospect for justice and accountability.</w:t>
+        <w:t xml:space="preserve">A video posted on social media last week has once more brought attention to bullying in schools, which remains prevalent in the Philippines despite a law preventing it. The disturbing video that has gone viral has also raised concerns over the culture of bullying being normalized and whether punishment against bullies is sufficient considering the trauma that such acts leave on the victims.</w:t>
       </w:r>
     </w:p>
     <w:p>
@@ -40,7 +40,7 @@
         <w:pStyle w:val="BodyText"/>
       </w:pPr>
       <w:r>
-        <w:t xml:space="preserve">The explosive revelations on the drug war by several witnesses in recent House hearings may have given the government the impetus to seek international sanctions for the brutal killings under the previous administration, but it’s an option it has chosen to forego.</w:t>
+        <w:t xml:space="preserve">This recent case involving Grade 10 students in Pasig showed the victim being slapped and threatened by a schoolmate while other boys—reports said there were 11 of them—watched. The victim’s mother said he was too traumatized that he refused to leave their house and go to school. The school has sanctioned the bullies to three days of community service, which the victim’s family found too lenient. They have filed a complaint for physical injuries and violation of Republic Act No. 10627 or the Anti-Bullying Act of 2013 against the perpetrators.</w:t>
       </w:r>
     </w:p>
     <w:p>
@@ -48,7 +48,15 @@
         <w:pStyle w:val="BodyText"/>
       </w:pPr>
       <w:r>
-        <w:t xml:space="preserve">On Monday, Executive Secretary Lucas Bersamin said President Marcos was</w:t>
+        <w:t xml:space="preserve">RA 10627 provides mechanisms to report bullying and directs elementary and secondary schools to adopt anti-bullying policies. Aside from disciplinary sanctions, the law also requires bullies—and parents—to undergo a rehabilitation program. Schools are also mandated to submit annual reports to the Department of Education (DepEd) and Congress.</w:t>
+      </w:r>
+    </w:p>
+    <w:p>
+      <w:pPr>
+        <w:pStyle w:val="BodyText"/>
+      </w:pPr>
+      <w:r>
+        <w:t xml:space="preserve">However, a study by the Second Congressional Commission on Education (Edcom II) published last June found that there is a lack of awareness about laws that protect the rights of children and students. The Edcom II report,</w:t>
       </w:r>
       <w:r>
         <w:t xml:space="preserve"> </w:t>
@@ -57,7 +65,7 @@
         <w:t xml:space="preserve">“</w:t>
       </w:r>
       <w:r>
-        <w:t xml:space="preserve">not expected to change his mind and now refer the quad comm matter to the [International Criminal Court],</w:t>
+        <w:t xml:space="preserve">Understanding Bullying in Philippine Education: Impacts and Opportunities for Change,</w:t>
       </w:r>
       <w:r>
         <w:t xml:space="preserve">”</w:t>
@@ -66,7 +74,23 @@
         <w:t xml:space="preserve"> </w:t>
       </w:r>
       <w:r>
-        <w:t xml:space="preserve">as the country</w:t>
+        <w:t xml:space="preserve">said interpretations of these laws, including RA 10627 and RA 11036 or the Mental Health Act, were largely left to the schools. The lack of a standardized mechanism, it said, has resulted in some bullying incidents being unreported or dismissed due to lack of evidence.</w:t>
+      </w:r>
+    </w:p>
+    <w:p>
+      <w:pPr>
+        <w:pStyle w:val="BodyText"/>
+      </w:pPr>
+      <w:r>
+        <w:t xml:space="preserve">This could explain the discrepancy between data coming from DepEd and international bodies such as the Programme for International Student Assessment (Pisa). Pisa 2018 findings showed that 65 percent of Filipino students had been victims of bullying, the highest among all participating countries and territories. While the Pisa 2022 assessment showed a lower figure, with one out of three students being bullied, it still indicated that bullying remained prevalent in schools. The results also said that boys (53 percent) encountered bullying more than girls (43 percent). The types of bullying ranged from physical abuse to being threatened or subjected to jokes or nasty rumors.</w:t>
+      </w:r>
+    </w:p>
+    <w:p>
+      <w:pPr>
+        <w:pStyle w:val="BodyText"/>
+      </w:pPr>
+      <w:r>
+        <w:t xml:space="preserve">DepEd figures, on the other hand, reported a surge in bullying cases, from 1,158 in 2013—the year RA 10627 was passed—to 20,172 in 2018. But DepEd said these data collated from the annual reports submitted to division offices</w:t>
       </w:r>
       <w:r>
         <w:t xml:space="preserve"> </w:t>
@@ -75,7 +99,7 @@
         <w:t xml:space="preserve">“</w:t>
       </w:r>
       <w:r>
-        <w:t xml:space="preserve">will not return to the ICC.</w:t>
+        <w:t xml:space="preserve">remain unverified.</w:t>
       </w:r>
       <w:r>
         <w:t xml:space="preserve">”</w:t>
@@ -84,7 +108,7 @@
         <w:t xml:space="preserve"> </w:t>
       </w:r>
       <w:r>
-        <w:t xml:space="preserve">The international court is investigating Duterte and other former officials for</w:t>
+        <w:t xml:space="preserve">This has prompted Edcom II co-chair and Pasig Rep. Roman Romulo to ask:</w:t>
       </w:r>
       <w:r>
         <w:t xml:space="preserve"> </w:t>
@@ -93,16 +117,30 @@
         <w:t xml:space="preserve">“</w:t>
       </w:r>
       <w:r>
-        <w:t xml:space="preserve">crimes against humanity</w:t>
+        <w:t xml:space="preserve">The law was passed in 2013. From then, until [2023], bakit hindi na-identify [‘yung reporting issues?]. Maliwanag naman ‘yung batas. DepEd knew the responsibilities that they had.</w:t>
       </w:r>
       <w:r>
         <w:t xml:space="preserve">”</w:t>
       </w:r>
+    </w:p>
+    <w:p>
+      <w:pPr>
+        <w:pStyle w:val="BodyText"/>
+      </w:pPr>
+      <w:r>
+        <w:t xml:space="preserve">The recent change in leadership at the DepEd—Sen. Sonny Angara was appointed secretary in July or a month after the Edcom II study came out—is a perfect opportunity for the department to review schools’ compliance with the anti-bullying law and reassess how policies could be strengthened. DepEd has released at least two memos, one in 2014 and another in 2017, that reminded schools to submit annual reports on bullying cases. But as the Edcom II study noted,</w:t>
+      </w:r>
       <w:r>
         <w:t xml:space="preserve"> </w:t>
       </w:r>
       <w:r>
-        <w:t xml:space="preserve">over thousands of extrajudicial killings in his drug war.</w:t>
+        <w:t xml:space="preserve">“</w:t>
+      </w:r>
+      <w:r>
+        <w:t xml:space="preserve">these memos do not contain any clause on sanctions for schools that are unable to comply.</w:t>
+      </w:r>
+      <w:r>
+        <w:t xml:space="preserve">”</w:t>
       </w:r>
     </w:p>
     <w:p>
@@ -110,7 +148,7 @@
         <w:pStyle w:val="BodyText"/>
       </w:pPr>
       <w:r>
-        <w:t xml:space="preserve">While Duterte and Mr. Marcos have insisted that the ICC no longer has jurisdiction over the country after its withdrawal from the Rome Statute in 2018, the ICC maintains that its jurisdiction covers crimes committed until the effective period of the Philippines’ disengagement in 2019.</w:t>
+        <w:t xml:space="preserve">Schools should not ignore or sweep under the rug the incidence of bullying on their premises or involving their students. Social media has become a platform for exposing these incidents, especially in the absence of courage on the victims’ part to report them to authorities but this need not be the case if schools have created an environment that makes victims feel safe to report the harassment.</w:t>
       </w:r>
     </w:p>
     <w:p>
@@ -118,25 +156,7 @@
         <w:pStyle w:val="BodyText"/>
       </w:pPr>
       <w:r>
-        <w:t xml:space="preserve">In the House’s quad comm hearings last week, Duterte’s former close aide Police Col. Royina Garma disclosed the alleged existence of a reward system that earned police operatives up to P1 million for every drug suspect killed. She named her upper classman Col. Edilberto Leonardo as being on top of the reward scheme.</w:t>
-      </w:r>
-    </w:p>
-    <w:p>
-      <w:pPr>
-        <w:pStyle w:val="Heading2"/>
-      </w:pPr>
-      <w:bookmarkStart w:id="21" w:name="chinese-drug-lords"/>
-      <w:r>
-        <w:t xml:space="preserve">Chinese drug lords</w:t>
-      </w:r>
-      <w:bookmarkEnd w:id="21"/>
-    </w:p>
-    <w:p>
-      <w:pPr>
-        <w:pStyle w:val="FirstParagraph"/>
-      </w:pPr>
-      <w:r>
-        <w:t xml:space="preserve">Garma and Leonardo, whose resignation from the National Police Commission has been accepted by the President, were both implicated by another witness in the killing of three Chinese drug lords inside a Davao prison in 2016, and in the 2020 ambush killing of Philippine Charity Sweepstakes Office board secretary Wesley Barayuga.</w:t>
+        <w:t xml:space="preserve">The action of the Pasig local government to conduct a parallel investigation in coordination with DepEd, particularly the Schools Division Office of Pasig that has jurisdiction, can also serve as a reference for handling bullying cases. DepEd should also consider the long-standing appeal to train dedicated personnel better equipped to handle bullying and mental health-related cases instead of schools assigning the task to teaching personnel with no appropriate training just so they can comply with the law.</w:t>
       </w:r>
     </w:p>
     <w:p>
@@ -144,261 +164,7 @@
         <w:pStyle w:val="BodyText"/>
       </w:pPr>
       <w:r>
-        <w:t xml:space="preserve">Previous witnesses have also linked former Duterte police chief and now Sen. Ronald</w:t>
-      </w:r>
-      <w:r>
-        <w:t xml:space="preserve"> </w:t>
-      </w:r>
-      <w:r>
-        <w:t xml:space="preserve">“</w:t>
-      </w:r>
-      <w:r>
-        <w:t xml:space="preserve">Bato</w:t>
-      </w:r>
-      <w:r>
-        <w:t xml:space="preserve">”</w:t>
-      </w:r>
-      <w:r>
-        <w:t xml:space="preserve"> </w:t>
-      </w:r>
-      <w:r>
-        <w:t xml:space="preserve">dela Rosa to threats and intimidation to force them to name opposition figures as part of the drug trade. Duterte’s close aide Sen. Bong Go has meanwhile been identified as the alleged source of funds for the reward system. Both have denied the accusations.</w:t>
-      </w:r>
-    </w:p>
-    <w:p>
-      <w:pPr>
-        <w:pStyle w:val="BodyText"/>
-      </w:pPr>
-      <w:r>
-        <w:t xml:space="preserve">While the government’s refusal to cooperate with the ICC is deplorable as it squanders an opportunity to hold to account those behind the drug killings, all is not lost.</w:t>
-      </w:r>
-    </w:p>
-    <w:p>
-      <w:pPr>
-        <w:pStyle w:val="BodyText"/>
-      </w:pPr>
-      <w:r>
-        <w:t xml:space="preserve">Police or private individuals could still file the complaint, and the Department of Justice will launch a probe as long as there is an</w:t>
-      </w:r>
-      <w:r>
-        <w:t xml:space="preserve"> </w:t>
-      </w:r>
-      <w:r>
-        <w:t xml:space="preserve">“</w:t>
-      </w:r>
-      <w:r>
-        <w:t xml:space="preserve">initiatory process,</w:t>
-      </w:r>
-      <w:r>
-        <w:t xml:space="preserve">”</w:t>
-      </w:r>
-      <w:r>
-        <w:t xml:space="preserve"> </w:t>
-      </w:r>
-      <w:r>
-        <w:t xml:space="preserve">DOJ Undersecretary Raul Vasquez said.</w:t>
-      </w:r>
-    </w:p>
-    <w:p>
-      <w:pPr>
-        <w:pStyle w:val="BodyText"/>
-      </w:pPr>
-      <w:r>
-        <w:t xml:space="preserve">Quad comm co-chair and Surigao del Norte Rep. Robert Ace Barbers meanwhile reiterated that the House</w:t>
-      </w:r>
-      <w:r>
-        <w:t xml:space="preserve"> </w:t>
-      </w:r>
-      <w:r>
-        <w:t xml:space="preserve">“</w:t>
-      </w:r>
-      <w:r>
-        <w:t xml:space="preserve">cannot submit anything to the ICC</w:t>
-      </w:r>
-      <w:r>
-        <w:t xml:space="preserve">”</w:t>
-      </w:r>
-      <w:r>
-        <w:t xml:space="preserve"> </w:t>
-      </w:r>
-      <w:r>
-        <w:t xml:space="preserve">or</w:t>
-      </w:r>
-      <w:r>
-        <w:t xml:space="preserve"> </w:t>
-      </w:r>
-      <w:r>
-        <w:t xml:space="preserve">“</w:t>
-      </w:r>
-      <w:r>
-        <w:t xml:space="preserve">allow [it] access</w:t>
-      </w:r>
-      <w:r>
-        <w:t xml:space="preserve">”</w:t>
-      </w:r>
-      <w:r>
-        <w:t xml:space="preserve"> </w:t>
-      </w:r>
-      <w:r>
-        <w:t xml:space="preserve">to its records. But</w:t>
-      </w:r>
-      <w:r>
-        <w:t xml:space="preserve"> </w:t>
-      </w:r>
-      <w:r>
-        <w:t xml:space="preserve">“</w:t>
-      </w:r>
-      <w:r>
-        <w:t xml:space="preserve">if [other parties] use the proceedings under different social media platforms, they can do so because they’re public,</w:t>
-      </w:r>
-      <w:r>
-        <w:t xml:space="preserve">”</w:t>
-      </w:r>
-      <w:r>
-        <w:t xml:space="preserve"> </w:t>
-      </w:r>
-      <w:r>
-        <w:t xml:space="preserve">he said.</w:t>
-      </w:r>
-    </w:p>
-    <w:p>
-      <w:pPr>
-        <w:pStyle w:val="Heading2"/>
-      </w:pPr>
-      <w:bookmarkStart w:id="22" w:name="valuable-witness"/>
-      <w:r>
-        <w:t xml:space="preserve">Valuable witness</w:t>
-      </w:r>
-      <w:bookmarkEnd w:id="22"/>
-    </w:p>
-    <w:p>
-      <w:pPr>
-        <w:pStyle w:val="FirstParagraph"/>
-      </w:pPr>
-      <w:r>
-        <w:t xml:space="preserve">Among the possible parties who could make use of the quad comm testimonies for the ICC investigation is the National Union of Peoples’ Lawyers, which noted that Garma’s being an insider could make her a valuable witness in the case.</w:t>
-      </w:r>
-    </w:p>
-    <w:p>
-      <w:pPr>
-        <w:pStyle w:val="BodyText"/>
-      </w:pPr>
-      <w:r>
-        <w:t xml:space="preserve">The quad comm, too, can hand over its report to the DOJ, the National Bureau of Investigation, or the Office of the Ombudsman, as</w:t>
-      </w:r>
-      <w:r>
-        <w:t xml:space="preserve"> </w:t>
-      </w:r>
-      <w:r>
-        <w:t xml:space="preserve">“</w:t>
-      </w:r>
-      <w:r>
-        <w:t xml:space="preserve">these are the agencies that have the mandate to build on the findings,</w:t>
-      </w:r>
-      <w:r>
-        <w:t xml:space="preserve">”</w:t>
-      </w:r>
-      <w:r>
-        <w:t xml:space="preserve"> </w:t>
-      </w:r>
-      <w:r>
-        <w:t xml:space="preserve">Solicitor General Menardo Guevarra said. The role of his office will come in</w:t>
-      </w:r>
-      <w:r>
-        <w:t xml:space="preserve"> </w:t>
-      </w:r>
-      <w:r>
-        <w:t xml:space="preserve">“</w:t>
-      </w:r>
-      <w:r>
-        <w:t xml:space="preserve">much later,</w:t>
-      </w:r>
-      <w:r>
-        <w:t xml:space="preserve">”</w:t>
-      </w:r>
-      <w:r>
-        <w:t xml:space="preserve"> </w:t>
-      </w:r>
-      <w:r>
-        <w:t xml:space="preserve">he added.</w:t>
-      </w:r>
-    </w:p>
-    <w:p>
-      <w:pPr>
-        <w:pStyle w:val="BodyText"/>
-      </w:pPr>
-      <w:r>
-        <w:t xml:space="preserve">Meanwhile, the farthest Malacañang would venture on the issue is to say that it would support the filing of charges against Leonardo, a decision that it was however leaving</w:t>
-      </w:r>
-      <w:r>
-        <w:t xml:space="preserve"> </w:t>
-      </w:r>
-      <w:r>
-        <w:t xml:space="preserve">“</w:t>
-      </w:r>
-      <w:r>
-        <w:t xml:space="preserve">entirely</w:t>
-      </w:r>
-      <w:r>
-        <w:t xml:space="preserve">”</w:t>
-      </w:r>
-      <w:r>
-        <w:t xml:space="preserve"> </w:t>
-      </w:r>
-      <w:r>
-        <w:t xml:space="preserve">to the DOJ or Ombudsman.</w:t>
-      </w:r>
-    </w:p>
-    <w:p>
-      <w:pPr>
-        <w:pStyle w:val="BodyText"/>
-      </w:pPr>
-      <w:r>
-        <w:t xml:space="preserve">While commendable, the government’s strict adherence to legal procedures also allows it to dribble the hard decision to other agencies that are understandably running confused by its mixed message of ostensibly pursuing a</w:t>
-      </w:r>
-      <w:r>
-        <w:t xml:space="preserve"> </w:t>
-      </w:r>
-      <w:r>
-        <w:t xml:space="preserve">“</w:t>
-      </w:r>
-      <w:r>
-        <w:t xml:space="preserve">rules-based order,</w:t>
-      </w:r>
-      <w:r>
-        <w:t xml:space="preserve">”</w:t>
-      </w:r>
-      <w:r>
-        <w:t xml:space="preserve"> </w:t>
-      </w:r>
-      <w:r>
-        <w:t xml:space="preserve">while disengaging with an international court that advances it.</w:t>
-      </w:r>
-    </w:p>
-    <w:p>
-      <w:pPr>
-        <w:pStyle w:val="Heading2"/>
-      </w:pPr>
-      <w:bookmarkStart w:id="23" w:name="surreal-waiting-game"/>
-      <w:r>
-        <w:t xml:space="preserve">Surreal waiting game</w:t>
-      </w:r>
-      <w:bookmarkEnd w:id="23"/>
-    </w:p>
-    <w:p>
-      <w:pPr>
-        <w:pStyle w:val="FirstParagraph"/>
-      </w:pPr>
-      <w:r>
-        <w:t xml:space="preserve">Despite the confusion, the concerned government agencies should get their act together instead of tussling over turf and jurisdiction on the witnesses. They should move posthaste to secure several individuals being sought for alleged involvement either with illegal Philippine offshore gaming operators (Pogos), or the drug war. After the unexplained escape of suspected Pogo operator and possible Chinese operative Guo Hua Ping aka Alice Guo in July, Mylah Roque—the wife of former presidential spokesperson Harry Roque—has slipped out of the country as well after ignoring summons from the House. Her husband meanwhile remains on the run, defying contempt charges from the House for refusing to submit documents to prove the legitimacy of the sudden increase in the assets of a family corporation linked to Pogos.</w:t>
-      </w:r>
-    </w:p>
-    <w:p>
-      <w:pPr>
-        <w:pStyle w:val="BodyText"/>
-      </w:pPr>
-      <w:r>
-        <w:t xml:space="preserve">With the police saying it would file criminal complaints against Garma and Leonardo for the Barayuga killing, and Interior Secretary Jonvic Remulla saying it would act on the matter once the quad comm submits its final recommendations, the incriminating testimonies’ potential to burnish the country’s justice system could wither into a surreal waiting game. Time for private parties to step in.</w:t>
+        <w:t xml:space="preserve">Subscribe to our daily newsletter</w:t>
       </w:r>
     </w:p>
     <w:sectPr/>

</xml_diff>